<commit_message>
assignment 3 almost done
</commit_message>
<xml_diff>
--- a/assignment3/assignment3.docx
+++ b/assignment3/assignment3.docx
@@ -1969,6 +1969,1327 @@
         <w:rPr>
           <w:lang w:val="en-CA"/>
         </w:rPr>
+        <w:t>5.1</w:t>
+      </w:r>
+    </w:p>
+    <w:p>
+      <w:pPr>
+        <w:rPr>
+          <w:lang w:val="en-CA"/>
+        </w:rPr>
+      </w:pPr>
+    </w:p>
+    <w:p>
+      <w:pPr>
+        <w:pStyle w:val="ListParagraph"/>
+        <w:numPr>
+          <w:ilvl w:val="0"/>
+          <w:numId w:val="5"/>
+        </w:numPr>
+        <w:rPr>
+          <w:lang w:val="en-CA"/>
+        </w:rPr>
+      </w:pPr>
+    </w:p>
+    <w:p>
+      <w:pPr>
+        <w:pStyle w:val="ListParagraph"/>
+        <w:numPr>
+          <w:ilvl w:val="0"/>
+          <w:numId w:val="7"/>
+        </w:numPr>
+        <w:rPr>
+          <w:lang w:val="en-CA"/>
+        </w:rPr>
+      </w:pPr>
+      <m:oMath>
+        <m:d>
+          <m:dPr>
+            <m:begChr m:val="|"/>
+            <m:endChr m:val="|"/>
+            <m:ctrlPr>
+              <w:rPr>
+                <w:rFonts w:ascii="Cambria Math" w:hAnsi="Cambria Math"/>
+                <w:i/>
+                <w:lang w:val="en-CA"/>
+              </w:rPr>
+            </m:ctrlPr>
+          </m:dPr>
+          <m:e>
+            <m:sSubSup>
+              <m:sSubSupPr>
+                <m:ctrlPr>
+                  <w:rPr>
+                    <w:rFonts w:ascii="Cambria Math" w:hAnsi="Cambria Math"/>
+                    <w:i/>
+                    <w:lang w:val="en-CA"/>
+                  </w:rPr>
+                </m:ctrlPr>
+              </m:sSubSupPr>
+              <m:e>
+                <m:r>
+                  <w:rPr>
+                    <w:rFonts w:ascii="Cambria Math" w:hAnsi="Cambria Math"/>
+                    <w:lang w:val="en-CA"/>
+                  </w:rPr>
+                  <m:t>g</m:t>
+                </m:r>
+              </m:e>
+              <m:sub>
+                <m:r>
+                  <w:rPr>
+                    <w:rFonts w:ascii="Cambria Math" w:hAnsi="Cambria Math"/>
+                    <w:lang w:val="en-CA"/>
+                  </w:rPr>
+                  <m:t>1</m:t>
+                </m:r>
+              </m:sub>
+              <m:sup>
+                <m:r>
+                  <w:rPr>
+                    <w:rFonts w:ascii="Cambria Math" w:hAnsi="Cambria Math"/>
+                    <w:lang w:val="en-CA"/>
+                  </w:rPr>
+                  <m:t>'</m:t>
+                </m:r>
+              </m:sup>
+            </m:sSubSup>
+            <m:d>
+              <m:dPr>
+                <m:ctrlPr>
+                  <w:rPr>
+                    <w:rFonts w:ascii="Cambria Math" w:hAnsi="Cambria Math"/>
+                    <w:i/>
+                    <w:lang w:val="en-CA"/>
+                  </w:rPr>
+                </m:ctrlPr>
+              </m:dPr>
+              <m:e>
+                <m:r>
+                  <w:rPr>
+                    <w:rFonts w:ascii="Cambria Math" w:hAnsi="Cambria Math"/>
+                    <w:lang w:val="en-CA"/>
+                  </w:rPr>
+                  <m:t>x</m:t>
+                </m:r>
+              </m:e>
+            </m:d>
+          </m:e>
+        </m:d>
+        <m:r>
+          <w:rPr>
+            <w:rFonts w:ascii="Cambria Math" w:hAnsi="Cambria Math"/>
+            <w:lang w:val="en-CA"/>
+          </w:rPr>
+          <m:t>=</m:t>
+        </m:r>
+        <m:d>
+          <m:dPr>
+            <m:begChr m:val="|"/>
+            <m:endChr m:val="|"/>
+            <m:ctrlPr>
+              <w:rPr>
+                <w:rFonts w:ascii="Cambria Math" w:hAnsi="Cambria Math"/>
+                <w:i/>
+                <w:lang w:val="en-CA"/>
+              </w:rPr>
+            </m:ctrlPr>
+          </m:dPr>
+          <m:e>
+            <m:f>
+              <m:fPr>
+                <m:ctrlPr>
+                  <w:rPr>
+                    <w:rFonts w:ascii="Cambria Math" w:hAnsi="Cambria Math"/>
+                    <w:i/>
+                    <w:lang w:val="en-CA"/>
+                  </w:rPr>
+                </m:ctrlPr>
+              </m:fPr>
+              <m:num>
+                <m:r>
+                  <w:rPr>
+                    <w:rFonts w:ascii="Cambria Math" w:hAnsi="Cambria Math"/>
+                    <w:lang w:val="en-CA"/>
+                  </w:rPr>
+                  <m:t>2x</m:t>
+                </m:r>
+              </m:num>
+              <m:den>
+                <m:r>
+                  <w:rPr>
+                    <w:rFonts w:ascii="Cambria Math" w:hAnsi="Cambria Math"/>
+                    <w:lang w:val="en-CA"/>
+                  </w:rPr>
+                  <m:t>3</m:t>
+                </m:r>
+              </m:den>
+            </m:f>
+          </m:e>
+        </m:d>
+        <m:r>
+          <w:rPr>
+            <w:rFonts w:ascii="Cambria Math" w:hAnsi="Cambria Math"/>
+            <w:lang w:val="en-CA"/>
+          </w:rPr>
+          <m:t>=|</m:t>
+        </m:r>
+        <m:f>
+          <m:fPr>
+            <m:ctrlPr>
+              <w:rPr>
+                <w:rFonts w:ascii="Cambria Math" w:hAnsi="Cambria Math"/>
+                <w:i/>
+                <w:lang w:val="en-CA"/>
+              </w:rPr>
+            </m:ctrlPr>
+          </m:fPr>
+          <m:num>
+            <m:r>
+              <w:rPr>
+                <w:rFonts w:ascii="Cambria Math" w:hAnsi="Cambria Math"/>
+                <w:lang w:val="en-CA"/>
+              </w:rPr>
+              <m:t>4</m:t>
+            </m:r>
+          </m:num>
+          <m:den>
+            <m:r>
+              <w:rPr>
+                <w:rFonts w:ascii="Cambria Math" w:hAnsi="Cambria Math"/>
+                <w:lang w:val="en-CA"/>
+              </w:rPr>
+              <m:t>3</m:t>
+            </m:r>
+          </m:den>
+        </m:f>
+        <m:r>
+          <w:rPr>
+            <w:rFonts w:ascii="Cambria Math" w:eastAsiaTheme="minorEastAsia" w:hAnsi="Cambria Math"/>
+            <w:lang w:val="en-CA"/>
+          </w:rPr>
+          <m:t>|</m:t>
+        </m:r>
+      </m:oMath>
+    </w:p>
+    <w:p>
+      <w:pPr>
+        <w:pStyle w:val="ListParagraph"/>
+        <w:rPr>
+          <w:lang w:val="en-CA"/>
+        </w:rPr>
+      </w:pPr>
+      <w:r>
+        <w:rPr>
+          <w:lang w:val="en-CA"/>
+        </w:rPr>
+        <w:t>Therefore</w:t>
+      </w:r>
+      <w:r>
+        <w:rPr>
+          <w:lang w:val="en-CA"/>
+        </w:rPr>
+        <w:t>,</w:t>
+      </w:r>
+      <w:r>
+        <w:rPr>
+          <w:lang w:val="en-CA"/>
+        </w:rPr>
+        <w:t xml:space="preserve"> the gradient is divergent</w:t>
+      </w:r>
+      <w:r>
+        <w:rPr>
+          <w:lang w:val="en-CA"/>
+        </w:rPr>
+        <w:t>.</w:t>
+      </w:r>
+    </w:p>
+    <w:p>
+      <w:pPr>
+        <w:pStyle w:val="ListParagraph"/>
+        <w:rPr>
+          <w:lang w:val="en-CA"/>
+        </w:rPr>
+      </w:pPr>
+    </w:p>
+    <w:p>
+      <w:pPr>
+        <w:pStyle w:val="ListParagraph"/>
+        <w:numPr>
+          <w:ilvl w:val="0"/>
+          <w:numId w:val="6"/>
+        </w:numPr>
+        <w:rPr>
+          <w:lang w:val="en-CA"/>
+        </w:rPr>
+      </w:pPr>
+      <m:oMath>
+        <m:d>
+          <m:dPr>
+            <m:begChr m:val="|"/>
+            <m:endChr m:val="|"/>
+            <m:ctrlPr>
+              <w:rPr>
+                <w:rFonts w:ascii="Cambria Math" w:hAnsi="Cambria Math"/>
+                <w:i/>
+                <w:lang w:val="en-CA"/>
+              </w:rPr>
+            </m:ctrlPr>
+          </m:dPr>
+          <m:e>
+            <m:sSubSup>
+              <m:sSubSupPr>
+                <m:ctrlPr>
+                  <w:rPr>
+                    <w:rFonts w:ascii="Cambria Math" w:hAnsi="Cambria Math"/>
+                    <w:i/>
+                    <w:lang w:val="en-CA"/>
+                  </w:rPr>
+                </m:ctrlPr>
+              </m:sSubSupPr>
+              <m:e>
+                <m:r>
+                  <w:rPr>
+                    <w:rFonts w:ascii="Cambria Math" w:hAnsi="Cambria Math"/>
+                    <w:lang w:val="en-CA"/>
+                  </w:rPr>
+                  <m:t>g</m:t>
+                </m:r>
+              </m:e>
+              <m:sub>
+                <m:r>
+                  <w:rPr>
+                    <w:rFonts w:ascii="Cambria Math" w:hAnsi="Cambria Math"/>
+                    <w:lang w:val="en-CA"/>
+                  </w:rPr>
+                  <m:t>2</m:t>
+                </m:r>
+              </m:sub>
+              <m:sup>
+                <m:r>
+                  <w:rPr>
+                    <w:rFonts w:ascii="Cambria Math" w:hAnsi="Cambria Math"/>
+                    <w:lang w:val="en-CA"/>
+                  </w:rPr>
+                  <m:t>'</m:t>
+                </m:r>
+              </m:sup>
+            </m:sSubSup>
+            <m:d>
+              <m:dPr>
+                <m:ctrlPr>
+                  <w:rPr>
+                    <w:rFonts w:ascii="Cambria Math" w:hAnsi="Cambria Math"/>
+                    <w:i/>
+                    <w:lang w:val="en-CA"/>
+                  </w:rPr>
+                </m:ctrlPr>
+              </m:dPr>
+              <m:e>
+                <m:r>
+                  <w:rPr>
+                    <w:rFonts w:ascii="Cambria Math" w:hAnsi="Cambria Math"/>
+                    <w:lang w:val="en-CA"/>
+                  </w:rPr>
+                  <m:t>x</m:t>
+                </m:r>
+              </m:e>
+            </m:d>
+          </m:e>
+        </m:d>
+        <m:r>
+          <w:rPr>
+            <w:rFonts w:ascii="Cambria Math" w:hAnsi="Cambria Math"/>
+            <w:lang w:val="en-CA"/>
+          </w:rPr>
+          <m:t>=</m:t>
+        </m:r>
+        <m:d>
+          <m:dPr>
+            <m:begChr m:val="|"/>
+            <m:endChr m:val="|"/>
+            <m:ctrlPr>
+              <w:rPr>
+                <w:rFonts w:ascii="Cambria Math" w:hAnsi="Cambria Math"/>
+                <w:i/>
+                <w:lang w:val="en-CA"/>
+              </w:rPr>
+            </m:ctrlPr>
+          </m:dPr>
+          <m:e>
+            <m:f>
+              <m:fPr>
+                <m:ctrlPr>
+                  <w:rPr>
+                    <w:rFonts w:ascii="Cambria Math" w:hAnsi="Cambria Math"/>
+                    <w:i/>
+                    <w:lang w:val="en-CA"/>
+                  </w:rPr>
+                </m:ctrlPr>
+              </m:fPr>
+              <m:num>
+                <m:r>
+                  <w:rPr>
+                    <w:rFonts w:ascii="Cambria Math" w:hAnsi="Cambria Math"/>
+                    <w:lang w:val="en-CA"/>
+                  </w:rPr>
+                  <m:t>3</m:t>
+                </m:r>
+              </m:num>
+              <m:den>
+                <m:r>
+                  <w:rPr>
+                    <w:rFonts w:ascii="Cambria Math" w:hAnsi="Cambria Math"/>
+                    <w:lang w:val="en-CA"/>
+                  </w:rPr>
+                  <m:t>2</m:t>
+                </m:r>
+                <m:rad>
+                  <m:radPr>
+                    <m:degHide m:val="1"/>
+                    <m:ctrlPr>
+                      <w:rPr>
+                        <w:rFonts w:ascii="Cambria Math" w:hAnsi="Cambria Math"/>
+                        <w:i/>
+                        <w:lang w:val="en-CA"/>
+                      </w:rPr>
+                    </m:ctrlPr>
+                  </m:radPr>
+                  <m:deg/>
+                  <m:e>
+                    <m:r>
+                      <w:rPr>
+                        <w:rFonts w:ascii="Cambria Math" w:hAnsi="Cambria Math"/>
+                        <w:lang w:val="en-CA"/>
+                      </w:rPr>
+                      <m:t>3x-2</m:t>
+                    </m:r>
+                  </m:e>
+                </m:rad>
+              </m:den>
+            </m:f>
+          </m:e>
+        </m:d>
+        <m:r>
+          <w:rPr>
+            <w:rFonts w:ascii="Cambria Math" w:hAnsi="Cambria Math"/>
+            <w:lang w:val="en-CA"/>
+          </w:rPr>
+          <m:t>=|</m:t>
+        </m:r>
+        <m:f>
+          <m:fPr>
+            <m:ctrlPr>
+              <w:rPr>
+                <w:rFonts w:ascii="Cambria Math" w:hAnsi="Cambria Math"/>
+                <w:i/>
+                <w:lang w:val="en-CA"/>
+              </w:rPr>
+            </m:ctrlPr>
+          </m:fPr>
+          <m:num>
+            <m:r>
+              <w:rPr>
+                <w:rFonts w:ascii="Cambria Math" w:hAnsi="Cambria Math"/>
+                <w:lang w:val="en-CA"/>
+              </w:rPr>
+              <m:t>3</m:t>
+            </m:r>
+          </m:num>
+          <m:den>
+            <m:r>
+              <w:rPr>
+                <w:rFonts w:ascii="Cambria Math" w:hAnsi="Cambria Math"/>
+                <w:lang w:val="en-CA"/>
+              </w:rPr>
+              <m:t>4</m:t>
+            </m:r>
+          </m:den>
+        </m:f>
+        <m:r>
+          <w:rPr>
+            <w:rFonts w:ascii="Cambria Math" w:eastAsiaTheme="minorEastAsia" w:hAnsi="Cambria Math"/>
+            <w:lang w:val="en-CA"/>
+          </w:rPr>
+          <m:t>|</m:t>
+        </m:r>
+      </m:oMath>
+    </w:p>
+    <w:p>
+      <w:pPr>
+        <w:pStyle w:val="ListParagraph"/>
+        <w:rPr>
+          <w:lang w:val="en-CA"/>
+        </w:rPr>
+      </w:pPr>
+      <w:r>
+        <w:rPr>
+          <w:lang w:val="en-CA"/>
+        </w:rPr>
+        <w:t xml:space="preserve">Therefore, the gradient is </w:t>
+      </w:r>
+      <w:r>
+        <w:rPr>
+          <w:lang w:val="en-CA"/>
+        </w:rPr>
+        <w:t>convergent at 0.75</w:t>
+      </w:r>
+      <w:r>
+        <w:rPr>
+          <w:lang w:val="en-CA"/>
+        </w:rPr>
+        <w:t>.</w:t>
+      </w:r>
+    </w:p>
+    <w:p>
+      <w:pPr>
+        <w:pStyle w:val="ListParagraph"/>
+        <w:rPr>
+          <w:lang w:val="en-CA"/>
+        </w:rPr>
+      </w:pPr>
+    </w:p>
+    <w:p>
+      <w:pPr>
+        <w:pStyle w:val="ListParagraph"/>
+        <w:numPr>
+          <w:ilvl w:val="0"/>
+          <w:numId w:val="6"/>
+        </w:numPr>
+        <w:rPr>
+          <w:lang w:val="en-CA"/>
+        </w:rPr>
+      </w:pPr>
+      <m:oMath>
+        <m:d>
+          <m:dPr>
+            <m:begChr m:val="|"/>
+            <m:endChr m:val="|"/>
+            <m:ctrlPr>
+              <w:rPr>
+                <w:rFonts w:ascii="Cambria Math" w:hAnsi="Cambria Math"/>
+                <w:i/>
+                <w:lang w:val="en-CA"/>
+              </w:rPr>
+            </m:ctrlPr>
+          </m:dPr>
+          <m:e>
+            <m:sSubSup>
+              <m:sSubSupPr>
+                <m:ctrlPr>
+                  <w:rPr>
+                    <w:rFonts w:ascii="Cambria Math" w:hAnsi="Cambria Math"/>
+                    <w:i/>
+                    <w:lang w:val="en-CA"/>
+                  </w:rPr>
+                </m:ctrlPr>
+              </m:sSubSupPr>
+              <m:e>
+                <m:r>
+                  <w:rPr>
+                    <w:rFonts w:ascii="Cambria Math" w:hAnsi="Cambria Math"/>
+                    <w:lang w:val="en-CA"/>
+                  </w:rPr>
+                  <m:t>g</m:t>
+                </m:r>
+              </m:e>
+              <m:sub>
+                <m:r>
+                  <w:rPr>
+                    <w:rFonts w:ascii="Cambria Math" w:hAnsi="Cambria Math"/>
+                    <w:lang w:val="en-CA"/>
+                  </w:rPr>
+                  <m:t>3</m:t>
+                </m:r>
+              </m:sub>
+              <m:sup>
+                <m:r>
+                  <w:rPr>
+                    <w:rFonts w:ascii="Cambria Math" w:hAnsi="Cambria Math"/>
+                    <w:lang w:val="en-CA"/>
+                  </w:rPr>
+                  <m:t>'</m:t>
+                </m:r>
+              </m:sup>
+            </m:sSubSup>
+            <m:d>
+              <m:dPr>
+                <m:ctrlPr>
+                  <w:rPr>
+                    <w:rFonts w:ascii="Cambria Math" w:hAnsi="Cambria Math"/>
+                    <w:i/>
+                    <w:lang w:val="en-CA"/>
+                  </w:rPr>
+                </m:ctrlPr>
+              </m:dPr>
+              <m:e>
+                <m:r>
+                  <w:rPr>
+                    <w:rFonts w:ascii="Cambria Math" w:hAnsi="Cambria Math"/>
+                    <w:lang w:val="en-CA"/>
+                  </w:rPr>
+                  <m:t>x</m:t>
+                </m:r>
+              </m:e>
+            </m:d>
+          </m:e>
+        </m:d>
+        <m:r>
+          <w:rPr>
+            <w:rFonts w:ascii="Cambria Math" w:hAnsi="Cambria Math"/>
+            <w:lang w:val="en-CA"/>
+          </w:rPr>
+          <m:t>=</m:t>
+        </m:r>
+        <m:d>
+          <m:dPr>
+            <m:begChr m:val="|"/>
+            <m:endChr m:val="|"/>
+            <m:ctrlPr>
+              <w:rPr>
+                <w:rFonts w:ascii="Cambria Math" w:hAnsi="Cambria Math"/>
+                <w:i/>
+                <w:lang w:val="en-CA"/>
+              </w:rPr>
+            </m:ctrlPr>
+          </m:dPr>
+          <m:e>
+            <m:f>
+              <m:fPr>
+                <m:ctrlPr>
+                  <w:rPr>
+                    <w:rFonts w:ascii="Cambria Math" w:hAnsi="Cambria Math"/>
+                    <w:i/>
+                    <w:lang w:val="en-CA"/>
+                  </w:rPr>
+                </m:ctrlPr>
+              </m:fPr>
+              <m:num>
+                <m:r>
+                  <w:rPr>
+                    <w:rFonts w:ascii="Cambria Math" w:hAnsi="Cambria Math"/>
+                    <w:lang w:val="en-CA"/>
+                  </w:rPr>
+                  <m:t>2</m:t>
+                </m:r>
+              </m:num>
+              <m:den>
+                <m:sSup>
+                  <m:sSupPr>
+                    <m:ctrlPr>
+                      <w:rPr>
+                        <w:rFonts w:ascii="Cambria Math" w:hAnsi="Cambria Math"/>
+                        <w:i/>
+                        <w:lang w:val="en-CA"/>
+                      </w:rPr>
+                    </m:ctrlPr>
+                  </m:sSupPr>
+                  <m:e>
+                    <m:r>
+                      <w:rPr>
+                        <w:rFonts w:ascii="Cambria Math" w:hAnsi="Cambria Math"/>
+                        <w:lang w:val="en-CA"/>
+                      </w:rPr>
+                      <m:t>x</m:t>
+                    </m:r>
+                  </m:e>
+                  <m:sup>
+                    <m:r>
+                      <w:rPr>
+                        <w:rFonts w:ascii="Cambria Math" w:hAnsi="Cambria Math"/>
+                        <w:lang w:val="en-CA"/>
+                      </w:rPr>
+                      <m:t>2</m:t>
+                    </m:r>
+                  </m:sup>
+                </m:sSup>
+              </m:den>
+            </m:f>
+          </m:e>
+        </m:d>
+        <m:r>
+          <w:rPr>
+            <w:rFonts w:ascii="Cambria Math" w:hAnsi="Cambria Math"/>
+            <w:lang w:val="en-CA"/>
+          </w:rPr>
+          <m:t>=|</m:t>
+        </m:r>
+        <m:f>
+          <m:fPr>
+            <m:ctrlPr>
+              <w:rPr>
+                <w:rFonts w:ascii="Cambria Math" w:hAnsi="Cambria Math"/>
+                <w:i/>
+                <w:lang w:val="en-CA"/>
+              </w:rPr>
+            </m:ctrlPr>
+          </m:fPr>
+          <m:num>
+            <m:r>
+              <w:rPr>
+                <w:rFonts w:ascii="Cambria Math" w:hAnsi="Cambria Math"/>
+                <w:lang w:val="en-CA"/>
+              </w:rPr>
+              <m:t>1</m:t>
+            </m:r>
+          </m:num>
+          <m:den>
+            <m:r>
+              <w:rPr>
+                <w:rFonts w:ascii="Cambria Math" w:hAnsi="Cambria Math"/>
+                <w:lang w:val="en-CA"/>
+              </w:rPr>
+              <m:t>2</m:t>
+            </m:r>
+          </m:den>
+        </m:f>
+        <m:r>
+          <w:rPr>
+            <w:rFonts w:ascii="Cambria Math" w:eastAsiaTheme="minorEastAsia" w:hAnsi="Cambria Math"/>
+            <w:lang w:val="en-CA"/>
+          </w:rPr>
+          <m:t>|</m:t>
+        </m:r>
+      </m:oMath>
+    </w:p>
+    <w:p>
+      <w:pPr>
+        <w:pStyle w:val="ListParagraph"/>
+        <w:rPr>
+          <w:lang w:val="en-CA"/>
+        </w:rPr>
+      </w:pPr>
+      <w:r>
+        <w:rPr>
+          <w:lang w:val="en-CA"/>
+        </w:rPr>
+        <w:t>Therefore, the gradient is convergent at 0.</w:t>
+      </w:r>
+      <w:r>
+        <w:rPr>
+          <w:lang w:val="en-CA"/>
+        </w:rPr>
+        <w:t>5</w:t>
+      </w:r>
+      <w:r>
+        <w:rPr>
+          <w:lang w:val="en-CA"/>
+        </w:rPr>
+        <w:t>.</w:t>
+      </w:r>
+    </w:p>
+    <w:p>
+      <w:pPr>
+        <w:pStyle w:val="ListParagraph"/>
+        <w:rPr>
+          <w:lang w:val="en-CA"/>
+        </w:rPr>
+      </w:pPr>
+    </w:p>
+    <w:p>
+      <w:pPr>
+        <w:pStyle w:val="ListParagraph"/>
+        <w:numPr>
+          <w:ilvl w:val="0"/>
+          <w:numId w:val="6"/>
+        </w:numPr>
+        <w:rPr>
+          <w:lang w:val="en-CA"/>
+        </w:rPr>
+      </w:pPr>
+      <m:oMath>
+        <m:d>
+          <m:dPr>
+            <m:begChr m:val="|"/>
+            <m:endChr m:val="|"/>
+            <m:ctrlPr>
+              <w:rPr>
+                <w:rFonts w:ascii="Cambria Math" w:hAnsi="Cambria Math"/>
+                <w:i/>
+                <w:lang w:val="en-CA"/>
+              </w:rPr>
+            </m:ctrlPr>
+          </m:dPr>
+          <m:e>
+            <m:sSubSup>
+              <m:sSubSupPr>
+                <m:ctrlPr>
+                  <w:rPr>
+                    <w:rFonts w:ascii="Cambria Math" w:hAnsi="Cambria Math"/>
+                    <w:i/>
+                    <w:lang w:val="en-CA"/>
+                  </w:rPr>
+                </m:ctrlPr>
+              </m:sSubSupPr>
+              <m:e>
+                <m:r>
+                  <w:rPr>
+                    <w:rFonts w:ascii="Cambria Math" w:hAnsi="Cambria Math"/>
+                    <w:lang w:val="en-CA"/>
+                  </w:rPr>
+                  <m:t>g</m:t>
+                </m:r>
+              </m:e>
+              <m:sub>
+                <m:r>
+                  <w:rPr>
+                    <w:rFonts w:ascii="Cambria Math" w:hAnsi="Cambria Math"/>
+                    <w:lang w:val="en-CA"/>
+                  </w:rPr>
+                  <m:t>4</m:t>
+                </m:r>
+              </m:sub>
+              <m:sup>
+                <m:r>
+                  <w:rPr>
+                    <w:rFonts w:ascii="Cambria Math" w:hAnsi="Cambria Math"/>
+                    <w:lang w:val="en-CA"/>
+                  </w:rPr>
+                  <m:t>'</m:t>
+                </m:r>
+              </m:sup>
+            </m:sSubSup>
+            <m:d>
+              <m:dPr>
+                <m:ctrlPr>
+                  <w:rPr>
+                    <w:rFonts w:ascii="Cambria Math" w:hAnsi="Cambria Math"/>
+                    <w:i/>
+                    <w:lang w:val="en-CA"/>
+                  </w:rPr>
+                </m:ctrlPr>
+              </m:dPr>
+              <m:e>
+                <m:r>
+                  <w:rPr>
+                    <w:rFonts w:ascii="Cambria Math" w:hAnsi="Cambria Math"/>
+                    <w:lang w:val="en-CA"/>
+                  </w:rPr>
+                  <m:t>x</m:t>
+                </m:r>
+              </m:e>
+            </m:d>
+          </m:e>
+        </m:d>
+        <m:r>
+          <w:rPr>
+            <w:rFonts w:ascii="Cambria Math" w:hAnsi="Cambria Math"/>
+            <w:lang w:val="en-CA"/>
+          </w:rPr>
+          <m:t>=</m:t>
+        </m:r>
+        <m:d>
+          <m:dPr>
+            <m:begChr m:val="|"/>
+            <m:endChr m:val="|"/>
+            <m:ctrlPr>
+              <w:rPr>
+                <w:rFonts w:ascii="Cambria Math" w:hAnsi="Cambria Math"/>
+                <w:i/>
+                <w:lang w:val="en-CA"/>
+              </w:rPr>
+            </m:ctrlPr>
+          </m:dPr>
+          <m:e>
+            <m:f>
+              <m:fPr>
+                <m:ctrlPr>
+                  <w:rPr>
+                    <w:rFonts w:ascii="Cambria Math" w:hAnsi="Cambria Math"/>
+                    <w:i/>
+                    <w:lang w:val="en-CA"/>
+                  </w:rPr>
+                </m:ctrlPr>
+              </m:fPr>
+              <m:num>
+                <m:r>
+                  <w:rPr>
+                    <w:rFonts w:ascii="Cambria Math" w:hAnsi="Cambria Math"/>
+                    <w:lang w:val="en-CA"/>
+                  </w:rPr>
+                  <m:t>-</m:t>
+                </m:r>
+                <m:r>
+                  <w:rPr>
+                    <w:rFonts w:ascii="Cambria Math" w:hAnsi="Cambria Math"/>
+                    <w:lang w:val="en-CA"/>
+                  </w:rPr>
+                  <m:t>2</m:t>
+                </m:r>
+                <m:r>
+                  <w:rPr>
+                    <w:rFonts w:ascii="Cambria Math" w:hAnsi="Cambria Math"/>
+                    <w:lang w:val="en-CA"/>
+                  </w:rPr>
+                  <m:t>(</m:t>
+                </m:r>
+                <m:sSup>
+                  <m:sSupPr>
+                    <m:ctrlPr>
+                      <w:rPr>
+                        <w:rFonts w:ascii="Cambria Math" w:hAnsi="Cambria Math"/>
+                        <w:i/>
+                        <w:lang w:val="en-CA"/>
+                      </w:rPr>
+                    </m:ctrlPr>
+                  </m:sSupPr>
+                  <m:e>
+                    <m:r>
+                      <w:rPr>
+                        <w:rFonts w:ascii="Cambria Math" w:hAnsi="Cambria Math"/>
+                        <w:lang w:val="en-CA"/>
+                      </w:rPr>
+                      <m:t>x</m:t>
+                    </m:r>
+                  </m:e>
+                  <m:sup>
+                    <m:r>
+                      <w:rPr>
+                        <w:rFonts w:ascii="Cambria Math" w:hAnsi="Cambria Math"/>
+                        <w:lang w:val="en-CA"/>
+                      </w:rPr>
+                      <m:t>2</m:t>
+                    </m:r>
+                  </m:sup>
+                </m:sSup>
+                <m:r>
+                  <w:rPr>
+                    <w:rFonts w:ascii="Cambria Math" w:hAnsi="Cambria Math"/>
+                    <w:lang w:val="en-CA"/>
+                  </w:rPr>
+                  <m:t>-2)</m:t>
+                </m:r>
+              </m:num>
+              <m:den>
+                <m:sSup>
+                  <m:sSupPr>
+                    <m:ctrlPr>
+                      <w:rPr>
+                        <w:rFonts w:ascii="Cambria Math" w:hAnsi="Cambria Math"/>
+                        <w:i/>
+                        <w:lang w:val="en-CA"/>
+                      </w:rPr>
+                    </m:ctrlPr>
+                  </m:sSupPr>
+                  <m:e>
+                    <m:r>
+                      <w:rPr>
+                        <w:rFonts w:ascii="Cambria Math" w:hAnsi="Cambria Math"/>
+                        <w:lang w:val="en-CA"/>
+                      </w:rPr>
+                      <m:t>(2x-3)</m:t>
+                    </m:r>
+                  </m:e>
+                  <m:sup>
+                    <m:r>
+                      <w:rPr>
+                        <w:rFonts w:ascii="Cambria Math" w:hAnsi="Cambria Math"/>
+                        <w:lang w:val="en-CA"/>
+                      </w:rPr>
+                      <m:t>2</m:t>
+                    </m:r>
+                  </m:sup>
+                </m:sSup>
+              </m:den>
+            </m:f>
+            <m:r>
+              <w:rPr>
+                <w:rFonts w:ascii="Cambria Math" w:hAnsi="Cambria Math"/>
+                <w:lang w:val="en-CA"/>
+              </w:rPr>
+              <m:t>+</m:t>
+            </m:r>
+            <m:f>
+              <m:fPr>
+                <m:ctrlPr>
+                  <w:rPr>
+                    <w:rFonts w:ascii="Cambria Math" w:hAnsi="Cambria Math"/>
+                    <w:i/>
+                    <w:lang w:val="en-CA"/>
+                  </w:rPr>
+                </m:ctrlPr>
+              </m:fPr>
+              <m:num>
+                <m:r>
+                  <w:rPr>
+                    <w:rFonts w:ascii="Cambria Math" w:hAnsi="Cambria Math"/>
+                    <w:lang w:val="en-CA"/>
+                  </w:rPr>
+                  <m:t>2x</m:t>
+                </m:r>
+              </m:num>
+              <m:den>
+                <m:r>
+                  <w:rPr>
+                    <w:rFonts w:ascii="Cambria Math" w:hAnsi="Cambria Math"/>
+                    <w:lang w:val="en-CA"/>
+                  </w:rPr>
+                  <m:t>2x-3</m:t>
+                </m:r>
+              </m:den>
+            </m:f>
+          </m:e>
+        </m:d>
+        <m:r>
+          <w:rPr>
+            <w:rFonts w:ascii="Cambria Math" w:hAnsi="Cambria Math"/>
+            <w:lang w:val="en-CA"/>
+          </w:rPr>
+          <m:t>=</m:t>
+        </m:r>
+        <m:d>
+          <m:dPr>
+            <m:begChr m:val="|"/>
+            <m:endChr m:val="|"/>
+            <m:ctrlPr>
+              <w:rPr>
+                <w:rFonts w:ascii="Cambria Math" w:hAnsi="Cambria Math"/>
+                <w:i/>
+                <w:lang w:val="en-CA"/>
+              </w:rPr>
+            </m:ctrlPr>
+          </m:dPr>
+          <m:e>
+            <m:r>
+              <w:rPr>
+                <w:rFonts w:ascii="Cambria Math" w:hAnsi="Cambria Math"/>
+                <w:lang w:val="en-CA"/>
+              </w:rPr>
+              <m:t>-4+4</m:t>
+            </m:r>
+            <m:ctrlPr>
+              <w:rPr>
+                <w:rFonts w:ascii="Cambria Math" w:eastAsiaTheme="minorEastAsia" w:hAnsi="Cambria Math"/>
+                <w:i/>
+                <w:lang w:val="en-CA"/>
+              </w:rPr>
+            </m:ctrlPr>
+          </m:e>
+        </m:d>
+        <m:r>
+          <w:rPr>
+            <w:rFonts w:ascii="Cambria Math" w:eastAsiaTheme="minorEastAsia" w:hAnsi="Cambria Math"/>
+            <w:lang w:val="en-CA"/>
+          </w:rPr>
+          <m:t>=0</m:t>
+        </m:r>
+      </m:oMath>
+    </w:p>
+    <w:p>
+      <w:pPr>
+        <w:pStyle w:val="ListParagraph"/>
+        <w:rPr>
+          <w:lang w:val="en-CA"/>
+        </w:rPr>
+      </w:pPr>
+      <w:r>
+        <w:rPr>
+          <w:lang w:val="en-CA"/>
+        </w:rPr>
+        <w:t xml:space="preserve">Therefore, the gradient is </w:t>
+      </w:r>
+      <w:r>
+        <w:rPr>
+          <w:lang w:val="en-CA"/>
+        </w:rPr>
+        <w:t>quadratically convergent</w:t>
+      </w:r>
+      <w:r>
+        <w:rPr>
+          <w:lang w:val="en-CA"/>
+        </w:rPr>
+        <w:t>.</w:t>
+      </w:r>
+    </w:p>
+    <w:p>
+      <w:pPr>
+        <w:pStyle w:val="ListParagraph"/>
+        <w:rPr>
+          <w:lang w:val="en-CA"/>
+        </w:rPr>
+      </w:pPr>
+    </w:p>
+    <w:p>
+      <w:pPr>
+        <w:pStyle w:val="ListParagraph"/>
+        <w:rPr>
+          <w:lang w:val="en-CA"/>
+        </w:rPr>
+      </w:pPr>
+    </w:p>
+    <w:p>
+      <w:pPr>
+        <w:pStyle w:val="ListParagraph"/>
+        <w:numPr>
+          <w:ilvl w:val="0"/>
+          <w:numId w:val="5"/>
+        </w:numPr>
+        <w:rPr>
+          <w:lang w:val="en-CA"/>
+        </w:rPr>
+      </w:pPr>
+      <w:r>
+        <w:rPr>
+          <w:lang w:val="en-CA"/>
+        </w:rPr>
+        <w:t>The MATLAB output for the functions above is given below:</w:t>
+      </w:r>
+    </w:p>
+    <w:p>
+      <w:pPr>
+        <w:pStyle w:val="ListParagraph"/>
+        <w:rPr>
+          <w:lang w:val="en-CA"/>
+        </w:rPr>
+      </w:pPr>
+    </w:p>
+    <w:p>
+      <w:pPr>
+        <w:pStyle w:val="ListParagraph"/>
+        <w:rPr>
+          <w:lang w:val="en-CA"/>
+        </w:rPr>
+      </w:pPr>
+      <w:r>
+        <w:rPr>
+          <w:noProof/>
+          <w:lang w:val="en-CA" w:eastAsia="en-CA"/>
+        </w:rPr>
+        <mc:AlternateContent>
+          <mc:Choice Requires="wpc">
+            <w:drawing>
+              <wp:inline distT="0" distB="0" distL="0" distR="0">
+                <wp:extent cx="5486400" cy="2619375"/>
+                <wp:effectExtent l="0" t="0" r="0" b="0"/>
+                <wp:docPr id="4" name="Canvas 4"/>
+                <wp:cNvGraphicFramePr>
+                  <a:graphicFrameLocks xmlns:a="http://schemas.openxmlformats.org/drawingml/2006/main" noChangeAspect="1"/>
+                </wp:cNvGraphicFramePr>
+                <a:graphic xmlns:a="http://schemas.openxmlformats.org/drawingml/2006/main">
+                  <a:graphicData uri="http://schemas.microsoft.com/office/word/2010/wordprocessingCanvas">
+                    <wpc:wpc>
+                      <wpc:bg/>
+                      <wpc:whole/>
+                      <wpg:wgp>
+                        <wpg:cNvPr id="39" name="Group 39"/>
+                        <wpg:cNvGrpSpPr/>
+                        <wpg:grpSpPr>
+                          <a:xfrm>
+                            <a:off x="0" y="0"/>
+                            <a:ext cx="4894683" cy="2523809"/>
+                            <a:chOff x="0" y="0"/>
+                            <a:chExt cx="4894683" cy="2523809"/>
+                          </a:xfrm>
+                        </wpg:grpSpPr>
+                        <pic:pic xmlns:pic="http://schemas.openxmlformats.org/drawingml/2006/picture">
+                          <pic:nvPicPr>
+                            <pic:cNvPr id="35" name="Picture 35"/>
+                            <pic:cNvPicPr>
+                              <a:picLocks noChangeAspect="1"/>
+                            </pic:cNvPicPr>
+                          </pic:nvPicPr>
+                          <pic:blipFill>
+                            <a:blip r:embed="rId5"/>
+                            <a:stretch>
+                              <a:fillRect/>
+                            </a:stretch>
+                          </pic:blipFill>
+                          <pic:spPr>
+                            <a:xfrm>
+                              <a:off x="0" y="0"/>
+                              <a:ext cx="1323810" cy="2504762"/>
+                            </a:xfrm>
+                            <a:prstGeom prst="rect">
+                              <a:avLst/>
+                            </a:prstGeom>
+                          </pic:spPr>
+                        </pic:pic>
+                        <pic:pic xmlns:pic="http://schemas.openxmlformats.org/drawingml/2006/picture">
+                          <pic:nvPicPr>
+                            <pic:cNvPr id="36" name="Picture 36"/>
+                            <pic:cNvPicPr>
+                              <a:picLocks noChangeAspect="1"/>
+                            </pic:cNvPicPr>
+                          </pic:nvPicPr>
+                          <pic:blipFill>
+                            <a:blip r:embed="rId6"/>
+                            <a:stretch>
+                              <a:fillRect/>
+                            </a:stretch>
+                          </pic:blipFill>
+                          <pic:spPr>
+                            <a:xfrm>
+                              <a:off x="1132500" y="0"/>
+                              <a:ext cx="1266667" cy="2523809"/>
+                            </a:xfrm>
+                            <a:prstGeom prst="rect">
+                              <a:avLst/>
+                            </a:prstGeom>
+                          </pic:spPr>
+                        </pic:pic>
+                        <pic:pic xmlns:pic="http://schemas.openxmlformats.org/drawingml/2006/picture">
+                          <pic:nvPicPr>
+                            <pic:cNvPr id="37" name="Picture 37"/>
+                            <pic:cNvPicPr>
+                              <a:picLocks noChangeAspect="1"/>
+                            </pic:cNvPicPr>
+                          </pic:nvPicPr>
+                          <pic:blipFill>
+                            <a:blip r:embed="rId7"/>
+                            <a:stretch>
+                              <a:fillRect/>
+                            </a:stretch>
+                          </pic:blipFill>
+                          <pic:spPr>
+                            <a:xfrm>
+                              <a:off x="2227875" y="0"/>
+                              <a:ext cx="1228571" cy="2400000"/>
+                            </a:xfrm>
+                            <a:prstGeom prst="rect">
+                              <a:avLst/>
+                            </a:prstGeom>
+                          </pic:spPr>
+                        </pic:pic>
+                        <pic:pic xmlns:pic="http://schemas.openxmlformats.org/drawingml/2006/picture">
+                          <pic:nvPicPr>
+                            <pic:cNvPr id="38" name="Picture 38"/>
+                            <pic:cNvPicPr>
+                              <a:picLocks noChangeAspect="1"/>
+                            </pic:cNvPicPr>
+                          </pic:nvPicPr>
+                          <pic:blipFill>
+                            <a:blip r:embed="rId8"/>
+                            <a:stretch>
+                              <a:fillRect/>
+                            </a:stretch>
+                          </pic:blipFill>
+                          <pic:spPr>
+                            <a:xfrm>
+                              <a:off x="3361350" y="0"/>
+                              <a:ext cx="1533333" cy="2295238"/>
+                            </a:xfrm>
+                            <a:prstGeom prst="rect">
+                              <a:avLst/>
+                            </a:prstGeom>
+                          </pic:spPr>
+                        </pic:pic>
+                      </wpg:wgp>
+                    </wpc:wpc>
+                  </a:graphicData>
+                </a:graphic>
+              </wp:inline>
+            </w:drawing>
+          </mc:Choice>
+          <mc:Fallback>
+            <w:pict>
+              <v:group w14:anchorId="4255F92C" id="Canvas 4" o:spid="_x0000_s1026" editas="canvas" style="width:6in;height:206.25pt;mso-position-horizontal-relative:char;mso-position-vertical-relative:line" coordsize="54864,26193" o:gfxdata="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">
+                <v:shapetype id="_x0000_t75" coordsize="21600,21600" o:spt="75" o:preferrelative="t" path="m@4@5l@4@11@9@11@9@5xe" filled="f" stroked="f">
+                  <v:stroke joinstyle="miter"/>
+                  <v:formulas>
+                    <v:f eqn="if lineDrawn pixelLineWidth 0"/>
+                    <v:f eqn="sum @0 1 0"/>
+                    <v:f eqn="sum 0 0 @1"/>
+                    <v:f eqn="prod @2 1 2"/>
+                    <v:f eqn="prod @3 21600 pixelWidth"/>
+                    <v:f eqn="prod @3 21600 pixelHeight"/>
+                    <v:f eqn="sum @0 0 1"/>
+                    <v:f eqn="prod @6 1 2"/>
+                    <v:f eqn="prod @7 21600 pixelWidth"/>
+                    <v:f eqn="sum @8 21600 0"/>
+                    <v:f eqn="prod @7 21600 pixelHeight"/>
+                    <v:f eqn="sum @10 21600 0"/>
+                  </v:formulas>
+                  <v:path o:extrusionok="f" gradientshapeok="t" o:connecttype="rect"/>
+                  <o:lock v:ext="edit" aspectratio="t"/>
+                </v:shapetype>
+                <v:shape id="_x0000_s1027" type="#_x0000_t75" style="position:absolute;width:54864;height:26193;visibility:visible;mso-wrap-style:square">
+                  <v:fill o:detectmouseclick="t"/>
+                  <v:path o:connecttype="none"/>
+                </v:shape>
+                <v:group id="Group 39" o:spid="_x0000_s1028" style="position:absolute;width:48946;height:25238" coordsize="48946,25238" o:gfxdata="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">
+                  <v:shape id="Picture 35" o:spid="_x0000_s1029" type="#_x0000_t75" style="position:absolute;width:13238;height:25047;visibility:visible;mso-wrap-style:square" o:gfxdata="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">
+                    <v:imagedata r:id="rId9" o:title=""/>
+                    <v:path arrowok="t"/>
+                  </v:shape>
+                  <v:shape id="Picture 36" o:spid="_x0000_s1030" type="#_x0000_t75" style="position:absolute;left:11325;width:12666;height:25238;visibility:visible;mso-wrap-style:square" o:gfxdata="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">
+                    <v:imagedata r:id="rId10" o:title=""/>
+                    <v:path arrowok="t"/>
+                  </v:shape>
+                  <v:shape id="Picture 37" o:spid="_x0000_s1031" type="#_x0000_t75" style="position:absolute;left:22278;width:12286;height:24000;visibility:visible;mso-wrap-style:square" o:gfxdata="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">
+                    <v:imagedata r:id="rId11" o:title=""/>
+                    <v:path arrowok="t"/>
+                  </v:shape>
+                  <v:shape id="Picture 38" o:spid="_x0000_s1032" type="#_x0000_t75" style="position:absolute;left:33613;width:15333;height:22952;visibility:visible;mso-wrap-style:square" o:gfxdata="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">
+                    <v:imagedata r:id="rId12" o:title=""/>
+                    <v:path arrowok="t"/>
+                  </v:shape>
+                </v:group>
+                <w10:anchorlock/>
+              </v:group>
+            </w:pict>
+          </mc:Fallback>
+        </mc:AlternateContent>
+      </w:r>
+    </w:p>
+    <w:p>
+      <w:pPr>
+        <w:pStyle w:val="ListParagraph"/>
+        <w:rPr>
+          <w:lang w:val="en-CA"/>
+        </w:rPr>
+      </w:pPr>
+    </w:p>
+    <w:p>
+      <w:pPr>
+        <w:pStyle w:val="ListParagraph"/>
+        <w:rPr>
+          <w:lang w:val="en-CA"/>
+        </w:rPr>
+      </w:pPr>
+    </w:p>
+    <w:p>
+      <w:pPr>
+        <w:pStyle w:val="ListParagraph"/>
+        <w:rPr>
+          <w:lang w:val="en-CA"/>
+        </w:rPr>
+      </w:pPr>
+    </w:p>
+    <w:p>
+      <w:pPr>
+        <w:pStyle w:val="ListParagraph"/>
+        <w:rPr>
+          <w:lang w:val="en-CA"/>
+        </w:rPr>
+      </w:pPr>
+    </w:p>
+    <w:p>
+      <w:pPr>
+        <w:pStyle w:val="ListParagraph"/>
+        <w:rPr>
+          <w:lang w:val="en-CA"/>
+        </w:rPr>
+      </w:pPr>
+    </w:p>
+    <w:p>
+      <w:pPr>
+        <w:rPr>
+          <w:lang w:val="en-CA"/>
+        </w:rPr>
+      </w:pPr>
+    </w:p>
+    <w:p>
+      <w:pPr>
+        <w:pStyle w:val="Heading3"/>
+        <w:rPr>
+          <w:lang w:val="en-CA"/>
+        </w:rPr>
+      </w:pPr>
+      <w:r>
+        <w:rPr>
+          <w:lang w:val="en-CA"/>
+        </w:rPr>
+        <w:lastRenderedPageBreak/>
         <w:t>5.2</w:t>
       </w:r>
     </w:p>
@@ -2069,7 +3390,7 @@
                           </pic:cNvPicPr>
                         </pic:nvPicPr>
                         <pic:blipFill>
-                          <a:blip r:embed="rId5"/>
+                          <a:blip r:embed="rId13"/>
                           <a:stretch>
                             <a:fillRect/>
                           </a:stretch>
@@ -2103,7 +3424,7 @@
                             </pic:cNvPicPr>
                           </pic:nvPicPr>
                           <pic:blipFill>
-                            <a:blip r:embed="rId6"/>
+                            <a:blip r:embed="rId14"/>
                             <a:stretch>
                               <a:fillRect/>
                             </a:stretch>
@@ -2126,7 +3447,7 @@
                             </pic:cNvPicPr>
                           </pic:nvPicPr>
                           <pic:blipFill>
-                            <a:blip r:embed="rId7"/>
+                            <a:blip r:embed="rId15"/>
                             <a:stretch>
                               <a:fillRect/>
                             </a:stretch>
@@ -2149,7 +3470,7 @@
                             </pic:cNvPicPr>
                           </pic:nvPicPr>
                           <pic:blipFill>
-                            <a:blip r:embed="rId8"/>
+                            <a:blip r:embed="rId16"/>
                             <a:stretch>
                               <a:fillRect/>
                             </a:stretch>
@@ -2198,20 +3519,20 @@
                   <v:path o:connecttype="none"/>
                 </v:shape>
                 <v:shape id="Picture 2" o:spid="_x0000_s1028" type="#_x0000_t75" style="position:absolute;width:14507;height:32004;visibility:visible;mso-wrap-style:square" o:gfxdata="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">
-                  <v:imagedata r:id="rId9" o:title=""/>
+                  <v:imagedata r:id="rId17" o:title=""/>
                   <v:path arrowok="t"/>
                 </v:shape>
                 <v:group id="Group 27" o:spid="_x0000_s1029" style="position:absolute;width:61048;height:32004" coordsize="61048,32004" o:gfxdata="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">
                   <v:shape id="Picture 24" o:spid="_x0000_s1030" type="#_x0000_t75" style="position:absolute;width:12192;height:32004;visibility:visible;mso-wrap-style:square" o:gfxdata="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">
-                    <v:imagedata r:id="rId10" o:title=""/>
+                    <v:imagedata r:id="rId18" o:title=""/>
                     <v:path arrowok="t"/>
                   </v:shape>
                   <v:shape id="Picture 25" o:spid="_x0000_s1031" type="#_x0000_t75" style="position:absolute;left:11610;width:13619;height:31527;visibility:visible;mso-wrap-style:square" o:gfxdata="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">
-                    <v:imagedata r:id="rId11" o:title=""/>
+                    <v:imagedata r:id="rId19" o:title=""/>
                     <v:path arrowok="t"/>
                   </v:shape>
                   <v:shape id="Picture 26" o:spid="_x0000_s1032" type="#_x0000_t75" style="position:absolute;left:23333;width:37715;height:32004;visibility:visible;mso-wrap-style:square" o:gfxdata="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">
-                    <v:imagedata r:id="rId12" o:title=""/>
+                    <v:imagedata r:id="rId20" o:title=""/>
                     <v:path arrowok="t"/>
                   </v:shape>
                 </v:group>
@@ -2300,7 +3621,7 @@
                           <pic:cNvPicPr/>
                         </pic:nvPicPr>
                         <pic:blipFill rotWithShape="1">
-                          <a:blip r:embed="rId13"/>
+                          <a:blip r:embed="rId21"/>
                           <a:srcRect l="887" t="2380" r="-887" b="1786"/>
                           <a:stretch/>
                         </pic:blipFill>
@@ -2333,7 +3654,7 @@
                             </pic:cNvPicPr>
                           </pic:nvPicPr>
                           <pic:blipFill>
-                            <a:blip r:embed="rId14"/>
+                            <a:blip r:embed="rId22"/>
                             <a:stretch>
                               <a:fillRect/>
                             </a:stretch>
@@ -2356,7 +3677,7 @@
                             </pic:cNvPicPr>
                           </pic:nvPicPr>
                           <pic:blipFill>
-                            <a:blip r:embed="rId15"/>
+                            <a:blip r:embed="rId23"/>
                             <a:stretch>
                               <a:fillRect/>
                             </a:stretch>
@@ -2379,7 +3700,7 @@
                             </pic:cNvPicPr>
                           </pic:nvPicPr>
                           <pic:blipFill>
-                            <a:blip r:embed="rId16"/>
+                            <a:blip r:embed="rId24"/>
                             <a:stretch>
                               <a:fillRect/>
                             </a:stretch>
@@ -2409,19 +3730,19 @@
                   <v:path o:connecttype="none"/>
                 </v:shape>
                 <v:shape id="Picture 9" o:spid="_x0000_s1028" type="#_x0000_t75" style="position:absolute;width:10741;height:30670;visibility:visible;mso-wrap-style:square" o:gfxdata="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">
-                  <v:imagedata r:id="rId17" o:title="" croptop="1560f" cropbottom="1170f" cropleft="581f" cropright="-581f"/>
+                  <v:imagedata r:id="rId25" o:title="" croptop="1560f" cropbottom="1170f" cropleft="581f" cropright="-581f"/>
                 </v:shape>
                 <v:group id="Group 31" o:spid="_x0000_s1029" style="position:absolute;width:54863;height:32004" coordsize="54863,32004" o:gfxdata="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">
                   <v:shape id="Picture 28" o:spid="_x0000_s1030" type="#_x0000_t75" style="position:absolute;width:12816;height:32004;visibility:visible;mso-wrap-style:square" o:gfxdata="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">
-                    <v:imagedata r:id="rId18" o:title=""/>
+                    <v:imagedata r:id="rId26" o:title=""/>
                     <v:path arrowok="t"/>
                   </v:shape>
                   <v:shape id="Picture 29" o:spid="_x0000_s1031" type="#_x0000_t75" style="position:absolute;left:10002;width:12286;height:31051;visibility:visible;mso-wrap-style:square" o:gfxdata="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">
-                    <v:imagedata r:id="rId19" o:title=""/>
+                    <v:imagedata r:id="rId27" o:title=""/>
                     <v:path arrowok="t"/>
                   </v:shape>
                   <v:shape id="Picture 30" o:spid="_x0000_s1032" type="#_x0000_t75" style="position:absolute;left:20669;width:34194;height:32004;visibility:visible;mso-wrap-style:square" o:gfxdata="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">
-                    <v:imagedata r:id="rId20" o:title=""/>
+                    <v:imagedata r:id="rId28" o:title=""/>
                     <v:path arrowok="t"/>
                   </v:shape>
                 </v:group>
@@ -2515,7 +3836,7 @@
                             </pic:cNvPicPr>
                           </pic:nvPicPr>
                           <pic:blipFill>
-                            <a:blip r:embed="rId21"/>
+                            <a:blip r:embed="rId29"/>
                             <a:stretch>
                               <a:fillRect/>
                             </a:stretch>
@@ -2538,7 +3859,7 @@
                             </pic:cNvPicPr>
                           </pic:nvPicPr>
                           <pic:blipFill>
-                            <a:blip r:embed="rId22"/>
+                            <a:blip r:embed="rId30"/>
                             <a:stretch>
                               <a:fillRect/>
                             </a:stretch>
@@ -2561,7 +3882,7 @@
                             </pic:cNvPicPr>
                           </pic:nvPicPr>
                           <pic:blipFill>
-                            <a:blip r:embed="rId23"/>
+                            <a:blip r:embed="rId31"/>
                             <a:stretch>
                               <a:fillRect/>
                             </a:stretch>
@@ -2592,15 +3913,15 @@
                 </v:shape>
                 <v:group id="Group 19" o:spid="_x0000_s1028" style="position:absolute;width:60769;height:32004" coordsize="60769,32004" o:gfxdata="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">
                   <v:shape id="Picture 16" o:spid="_x0000_s1029" type="#_x0000_t75" style="position:absolute;width:13506;height:32004;visibility:visible;mso-wrap-style:square" o:gfxdata="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">
-                    <v:imagedata r:id="rId24" o:title=""/>
+                    <v:imagedata r:id="rId32" o:title=""/>
                     <v:path arrowok="t"/>
                   </v:shape>
                   <v:shape id="Picture 17" o:spid="_x0000_s1030" type="#_x0000_t75" style="position:absolute;left:10860;width:13143;height:32004;visibility:visible;mso-wrap-style:square" o:gfxdata="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">
-                    <v:imagedata r:id="rId25" o:title=""/>
+                    <v:imagedata r:id="rId33" o:title=""/>
                     <v:path arrowok="t"/>
                   </v:shape>
                   <v:shape id="Picture 18" o:spid="_x0000_s1031" type="#_x0000_t75" style="position:absolute;left:23621;width:37148;height:32004;visibility:visible;mso-wrap-style:square" o:gfxdata="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">
-                    <v:imagedata r:id="rId26" o:title=""/>
+                    <v:imagedata r:id="rId34" o:title=""/>
                     <v:path arrowok="t"/>
                   </v:shape>
                 </v:group>
@@ -2676,7 +3997,7 @@
                           </pic:cNvPicPr>
                         </pic:nvPicPr>
                         <pic:blipFill>
-                          <a:blip r:embed="rId27"/>
+                          <a:blip r:embed="rId35"/>
                           <a:stretch>
                             <a:fillRect/>
                           </a:stretch>
@@ -2699,7 +4020,7 @@
                           </pic:cNvPicPr>
                         </pic:nvPicPr>
                         <pic:blipFill>
-                          <a:blip r:embed="rId28"/>
+                          <a:blip r:embed="rId36"/>
                           <a:stretch>
                             <a:fillRect/>
                           </a:stretch>
@@ -2722,7 +4043,7 @@
                           </pic:cNvPicPr>
                         </pic:nvPicPr>
                         <pic:blipFill>
-                          <a:blip r:embed="rId29"/>
+                          <a:blip r:embed="rId37"/>
                           <a:stretch>
                             <a:fillRect/>
                           </a:stretch>
@@ -2751,15 +4072,15 @@
                   <v:path o:connecttype="none"/>
                 </v:shape>
                 <v:shape id="Picture 21" o:spid="_x0000_s1028" type="#_x0000_t75" style="position:absolute;width:17640;height:34188;visibility:visible;mso-wrap-style:square" o:gfxdata="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">
-                  <v:imagedata r:id="rId30" o:title=""/>
+                  <v:imagedata r:id="rId38" o:title=""/>
                   <v:path arrowok="t"/>
                 </v:shape>
                 <v:shape id="Picture 22" o:spid="_x0000_s1029" type="#_x0000_t75" style="position:absolute;left:13515;width:15334;height:33528;visibility:visible;mso-wrap-style:square" o:gfxdata="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">
-                  <v:imagedata r:id="rId31" o:title=""/>
+                  <v:imagedata r:id="rId39" o:title=""/>
                   <v:path arrowok="t"/>
                 </v:shape>
                 <v:shape id="Picture 23" o:spid="_x0000_s1030" type="#_x0000_t75" style="position:absolute;left:25336;width:36284;height:34188;visibility:visible;mso-wrap-style:square" o:gfxdata="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">
-                  <v:imagedata r:id="rId32" o:title=""/>
+                  <v:imagedata r:id="rId40" o:title=""/>
                   <v:path arrowok="t"/>
                 </v:shape>
                 <w10:anchorlock/>
@@ -2800,6 +4121,122 @@
       <w:r>
         <w:t>: Part d</w:t>
       </w:r>
+    </w:p>
+    <w:p/>
+    <w:p>
+      <w:pPr>
+        <w:pStyle w:val="Heading3"/>
+      </w:pPr>
+      <w:r>
+        <w:t>5.13</w:t>
+      </w:r>
+    </w:p>
+    <w:p/>
+    <w:p>
+      <w:r>
+        <w:t>The following screenshot</w:t>
+      </w:r>
+      <w:r>
+        <w:t>s</w:t>
+      </w:r>
+      <w:r>
+        <w:t xml:space="preserve"> shows the result obtained </w:t>
+      </w:r>
+      <w:r>
+        <w:t xml:space="preserve">by the implementation in MATLAB compared with the built-in MATLAB </w:t>
+      </w:r>
+      <w:r>
+        <w:t>solver.</w:t>
+      </w:r>
+    </w:p>
+    <w:p>
+      <w:r>
+        <w:rPr>
+          <w:noProof/>
+          <w:lang w:val="en-CA" w:eastAsia="en-CA"/>
+        </w:rPr>
+        <w:drawing>
+          <wp:inline distT="0" distB="0" distL="0" distR="0" wp14:anchorId="72990F9A" wp14:editId="285B0061">
+            <wp:extent cx="3076575" cy="2200275"/>
+            <wp:effectExtent l="0" t="0" r="9525" b="9525"/>
+            <wp:docPr id="40" name="Picture 40"/>
+            <wp:cNvGraphicFramePr>
+              <a:graphicFrameLocks xmlns:a="http://schemas.openxmlformats.org/drawingml/2006/main" noChangeAspect="1"/>
+            </wp:cNvGraphicFramePr>
+            <a:graphic xmlns:a="http://schemas.openxmlformats.org/drawingml/2006/main">
+              <a:graphicData uri="http://schemas.openxmlformats.org/drawingml/2006/picture">
+                <pic:pic xmlns:pic="http://schemas.openxmlformats.org/drawingml/2006/picture">
+                  <pic:nvPicPr>
+                    <pic:cNvPr id="1" name=""/>
+                    <pic:cNvPicPr/>
+                  </pic:nvPicPr>
+                  <pic:blipFill>
+                    <a:blip r:embed="rId41"/>
+                    <a:stretch>
+                      <a:fillRect/>
+                    </a:stretch>
+                  </pic:blipFill>
+                  <pic:spPr>
+                    <a:xfrm>
+                      <a:off x="0" y="0"/>
+                      <a:ext cx="3076575" cy="2200275"/>
+                    </a:xfrm>
+                    <a:prstGeom prst="rect">
+                      <a:avLst/>
+                    </a:prstGeom>
+                  </pic:spPr>
+                </pic:pic>
+              </a:graphicData>
+            </a:graphic>
+          </wp:inline>
+        </w:drawing>
+      </w:r>
+    </w:p>
+    <w:p>
+      <w:r>
+        <w:rPr>
+          <w:noProof/>
+          <w:lang w:val="en-CA" w:eastAsia="en-CA"/>
+        </w:rPr>
+        <w:lastRenderedPageBreak/>
+        <w:drawing>
+          <wp:inline distT="0" distB="0" distL="0" distR="0" wp14:anchorId="2C18CA32" wp14:editId="18F70B97">
+            <wp:extent cx="4838700" cy="2514600"/>
+            <wp:effectExtent l="0" t="0" r="0" b="0"/>
+            <wp:docPr id="41" name="Picture 41"/>
+            <wp:cNvGraphicFramePr>
+              <a:graphicFrameLocks xmlns:a="http://schemas.openxmlformats.org/drawingml/2006/main" noChangeAspect="1"/>
+            </wp:cNvGraphicFramePr>
+            <a:graphic xmlns:a="http://schemas.openxmlformats.org/drawingml/2006/main">
+              <a:graphicData uri="http://schemas.openxmlformats.org/drawingml/2006/picture">
+                <pic:pic xmlns:pic="http://schemas.openxmlformats.org/drawingml/2006/picture">
+                  <pic:nvPicPr>
+                    <pic:cNvPr id="1" name=""/>
+                    <pic:cNvPicPr/>
+                  </pic:nvPicPr>
+                  <pic:blipFill>
+                    <a:blip r:embed="rId42"/>
+                    <a:stretch>
+                      <a:fillRect/>
+                    </a:stretch>
+                  </pic:blipFill>
+                  <pic:spPr>
+                    <a:xfrm>
+                      <a:off x="0" y="0"/>
+                      <a:ext cx="4838700" cy="2514600"/>
+                    </a:xfrm>
+                    <a:prstGeom prst="rect">
+                      <a:avLst/>
+                    </a:prstGeom>
+                  </pic:spPr>
+                </pic:pic>
+              </a:graphicData>
+            </a:graphic>
+          </wp:inline>
+        </w:drawing>
+      </w:r>
+      <w:bookmarkStart w:id="0" w:name="_GoBack"/>
+      <w:bookmarkEnd w:id="0"/>
     </w:p>
     <w:p>
       <w:pPr>
@@ -4286,6 +5723,7 @@
           <w:noProof/>
           <w:lang w:val="en-CA" w:eastAsia="en-CA"/>
         </w:rPr>
+        <w:lastRenderedPageBreak/>
         <w:drawing>
           <wp:inline distT="0" distB="0" distL="0" distR="0" wp14:anchorId="351A5217" wp14:editId="2629741E">
             <wp:extent cx="3200400" cy="3581400"/>
@@ -4302,7 +5740,7 @@
                     <pic:cNvPicPr/>
                   </pic:nvPicPr>
                   <pic:blipFill>
-                    <a:blip r:embed="rId33"/>
+                    <a:blip r:embed="rId43"/>
                     <a:stretch>
                       <a:fillRect/>
                     </a:stretch>
@@ -4412,7 +5850,7 @@
                     <pic:cNvPicPr/>
                   </pic:nvPicPr>
                   <pic:blipFill>
-                    <a:blip r:embed="rId34">
+                    <a:blip r:embed="rId44">
                       <a:extLst>
                         <a:ext uri="{28A0092B-C50C-407E-A947-70E740481C1C}">
                           <a14:useLocalDpi xmlns:a14="http://schemas.microsoft.com/office/drawing/2010/main" val="0"/>
@@ -4496,7 +5934,7 @@
                             <pic:cNvPicPr/>
                           </pic:nvPicPr>
                           <pic:blipFill>
-                            <a:blip r:embed="rId35"/>
+                            <a:blip r:embed="rId45"/>
                             <a:stretch>
                               <a:fillRect/>
                             </a:stretch>
@@ -4519,7 +5957,7 @@
                             </pic:cNvPicPr>
                           </pic:nvPicPr>
                           <pic:blipFill>
-                            <a:blip r:embed="rId36"/>
+                            <a:blip r:embed="rId46"/>
                             <a:stretch>
                               <a:fillRect/>
                             </a:stretch>
@@ -4542,7 +5980,7 @@
                             </pic:cNvPicPr>
                           </pic:nvPicPr>
                           <pic:blipFill>
-                            <a:blip r:embed="rId37"/>
+                            <a:blip r:embed="rId47"/>
                             <a:stretch>
                               <a:fillRect/>
                             </a:stretch>
@@ -4592,14 +6030,14 @@
                 </v:shape>
                 <v:group id="Group 10" o:spid="_x0000_s1028" style="position:absolute;left:1524;width:53340;height:19240" coordorigin="1524" coordsize="53340,19240" o:gfxdata="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">
                   <v:shape id="Picture 32" o:spid="_x0000_s1029" type="#_x0000_t75" style="position:absolute;left:1524;width:15240;height:19240;visibility:visible;mso-wrap-style:square" o:gfxdata="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">
-                    <v:imagedata r:id="rId38" o:title=""/>
+                    <v:imagedata r:id="rId48" o:title=""/>
                   </v:shape>
                   <v:shape id="Picture 6" o:spid="_x0000_s1030" type="#_x0000_t75" style="position:absolute;left:18849;width:14667;height:18380;visibility:visible;mso-wrap-style:square" o:gfxdata="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">
-                    <v:imagedata r:id="rId39" o:title=""/>
+                    <v:imagedata r:id="rId49" o:title=""/>
                     <v:path arrowok="t"/>
                   </v:shape>
                   <v:shape id="Picture 8" o:spid="_x0000_s1031" type="#_x0000_t75" style="position:absolute;left:34292;width:20572;height:18857;visibility:visible;mso-wrap-style:square" o:gfxdata="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">
-                    <v:imagedata r:id="rId40" o:title=""/>
+                    <v:imagedata r:id="rId50" o:title=""/>
                     <v:path arrowok="t"/>
                   </v:shape>
                 </v:group>
@@ -4723,7 +6161,7 @@
                     <pic:cNvPicPr/>
                   </pic:nvPicPr>
                   <pic:blipFill>
-                    <a:blip r:embed="rId41"/>
+                    <a:blip r:embed="rId51"/>
                     <a:stretch>
                       <a:fillRect/>
                     </a:stretch>
@@ -4818,7 +6256,7 @@
                     <pic:cNvPicPr/>
                   </pic:nvPicPr>
                   <pic:blipFill>
-                    <a:blip r:embed="rId42"/>
+                    <a:blip r:embed="rId52"/>
                     <a:stretch>
                       <a:fillRect/>
                     </a:stretch>
@@ -4940,7 +6378,7 @@
                     <pic:cNvPicPr/>
                   </pic:nvPicPr>
                   <pic:blipFill>
-                    <a:blip r:embed="rId43"/>
+                    <a:blip r:embed="rId53"/>
                     <a:stretch>
                       <a:fillRect/>
                     </a:stretch>
@@ -5023,7 +6461,7 @@
                     <pic:cNvPicPr/>
                   </pic:nvPicPr>
                   <pic:blipFill>
-                    <a:blip r:embed="rId44"/>
+                    <a:blip r:embed="rId54"/>
                     <a:stretch>
                       <a:fillRect/>
                     </a:stretch>
@@ -5133,7 +6571,7 @@
                     <pic:cNvPicPr/>
                   </pic:nvPicPr>
                   <pic:blipFill>
-                    <a:blip r:embed="rId45"/>
+                    <a:blip r:embed="rId55"/>
                     <a:stretch>
                       <a:fillRect/>
                     </a:stretch>
@@ -5153,8 +6591,6 @@
           </wp:inline>
         </w:drawing>
       </w:r>
-      <w:bookmarkStart w:id="0" w:name="_GoBack"/>
-      <w:bookmarkEnd w:id="0"/>
     </w:p>
     <w:p>
       <w:pPr>
@@ -5197,6 +6633,205 @@
 <file path=word/numbering.xml><?xml version="1.0" encoding="utf-8"?>
 <w:numbering xmlns:wpc="http://schemas.microsoft.com/office/word/2010/wordprocessingCanvas" xmlns:cx="http://schemas.microsoft.com/office/drawing/2014/chartex" xmlns:cx1="http://schemas.microsoft.com/office/drawing/2015/9/8/chartex" xmlns:cx2="http://schemas.microsoft.com/office/drawing/2015/10/21/chartex" xmlns:cx3="http://schemas.microsoft.com/office/drawing/2016/5/9/chartex" xmlns:cx4="http://schemas.microsoft.com/office/drawing/2016/5/10/chartex" xmlns:cx5="http://schemas.microsoft.com/office/drawing/2016/5/11/chartex" xmlns:mc="http://schemas.openxmlformats.org/markup-compatibility/2006" xmlns:o="urn:schemas-microsoft-com:office:office" xmlns:r="http://schemas.openxmlformats.org/officeDocument/2006/relationships" xmlns:m="http://schemas.openxmlformats.org/officeDocument/2006/math" xmlns:v="urn:schemas-microsoft-com:vml" xmlns:wp14="http://schemas.microsoft.com/office/word/2010/wordprocessingDrawing" xmlns:wp="http://schemas.openxmlformats.org/drawingml/2006/wordprocessingDrawing" xmlns:w10="urn:schemas-microsoft-com:office:word" xmlns:w="http://schemas.openxmlformats.org/wordprocessingml/2006/main" xmlns:w14="http://schemas.microsoft.com/office/word/2010/wordml" xmlns:w15="http://schemas.microsoft.com/office/word/2012/wordml" xmlns:w16se="http://schemas.microsoft.com/office/word/2015/wordml/symex" xmlns:wpg="http://schemas.microsoft.com/office/word/2010/wordprocessingGroup" xmlns:wpi="http://schemas.microsoft.com/office/word/2010/wordprocessingInk" xmlns:wne="http://schemas.microsoft.com/office/word/2006/wordml" xmlns:wps="http://schemas.microsoft.com/office/word/2010/wordprocessingShape" mc:Ignorable="w14 w15 w16se wp14">
   <w:abstractNum w:abstractNumId="0" w15:restartNumberingAfterBreak="0">
+    <w:nsid w:val="08F673EA"/>
+    <w:multiLevelType w:val="hybridMultilevel"/>
+    <w:tmpl w:val="305A7D58"/>
+    <w:lvl w:ilvl="0" w:tplc="10090017">
+      <w:start w:val="1"/>
+      <w:numFmt w:val="lowerLetter"/>
+      <w:lvlText w:val="%1)"/>
+      <w:lvlJc w:val="left"/>
+      <w:pPr>
+        <w:ind w:left="720" w:hanging="360"/>
+      </w:pPr>
+    </w:lvl>
+    <w:lvl w:ilvl="1" w:tplc="10090019" w:tentative="1">
+      <w:start w:val="1"/>
+      <w:numFmt w:val="lowerLetter"/>
+      <w:lvlText w:val="%2."/>
+      <w:lvlJc w:val="left"/>
+      <w:pPr>
+        <w:ind w:left="1440" w:hanging="360"/>
+      </w:pPr>
+    </w:lvl>
+    <w:lvl w:ilvl="2" w:tplc="1009001B" w:tentative="1">
+      <w:start w:val="1"/>
+      <w:numFmt w:val="lowerRoman"/>
+      <w:lvlText w:val="%3."/>
+      <w:lvlJc w:val="right"/>
+      <w:pPr>
+        <w:ind w:left="2160" w:hanging="180"/>
+      </w:pPr>
+    </w:lvl>
+    <w:lvl w:ilvl="3" w:tplc="1009000F" w:tentative="1">
+      <w:start w:val="1"/>
+      <w:numFmt w:val="decimal"/>
+      <w:lvlText w:val="%4."/>
+      <w:lvlJc w:val="left"/>
+      <w:pPr>
+        <w:ind w:left="2880" w:hanging="360"/>
+      </w:pPr>
+    </w:lvl>
+    <w:lvl w:ilvl="4" w:tplc="10090019" w:tentative="1">
+      <w:start w:val="1"/>
+      <w:numFmt w:val="lowerLetter"/>
+      <w:lvlText w:val="%5."/>
+      <w:lvlJc w:val="left"/>
+      <w:pPr>
+        <w:ind w:left="3600" w:hanging="360"/>
+      </w:pPr>
+    </w:lvl>
+    <w:lvl w:ilvl="5" w:tplc="1009001B" w:tentative="1">
+      <w:start w:val="1"/>
+      <w:numFmt w:val="lowerRoman"/>
+      <w:lvlText w:val="%6."/>
+      <w:lvlJc w:val="right"/>
+      <w:pPr>
+        <w:ind w:left="4320" w:hanging="180"/>
+      </w:pPr>
+    </w:lvl>
+    <w:lvl w:ilvl="6" w:tplc="1009000F" w:tentative="1">
+      <w:start w:val="1"/>
+      <w:numFmt w:val="decimal"/>
+      <w:lvlText w:val="%7."/>
+      <w:lvlJc w:val="left"/>
+      <w:pPr>
+        <w:ind w:left="5040" w:hanging="360"/>
+      </w:pPr>
+    </w:lvl>
+    <w:lvl w:ilvl="7" w:tplc="10090019" w:tentative="1">
+      <w:start w:val="1"/>
+      <w:numFmt w:val="lowerLetter"/>
+      <w:lvlText w:val="%8."/>
+      <w:lvlJc w:val="left"/>
+      <w:pPr>
+        <w:ind w:left="5760" w:hanging="360"/>
+      </w:pPr>
+    </w:lvl>
+    <w:lvl w:ilvl="8" w:tplc="1009001B" w:tentative="1">
+      <w:start w:val="1"/>
+      <w:numFmt w:val="lowerRoman"/>
+      <w:lvlText w:val="%9."/>
+      <w:lvlJc w:val="right"/>
+      <w:pPr>
+        <w:ind w:left="6480" w:hanging="180"/>
+      </w:pPr>
+    </w:lvl>
+  </w:abstractNum>
+  <w:abstractNum w:abstractNumId="1" w15:restartNumberingAfterBreak="0">
+    <w:nsid w:val="0E394D75"/>
+    <w:multiLevelType w:val="hybridMultilevel"/>
+    <w:tmpl w:val="5D0E6B68"/>
+    <w:lvl w:ilvl="0" w:tplc="10090001">
+      <w:start w:val="1"/>
+      <w:numFmt w:val="bullet"/>
+      <w:lvlText w:val=""/>
+      <w:lvlJc w:val="left"/>
+      <w:pPr>
+        <w:ind w:left="1440" w:hanging="360"/>
+      </w:pPr>
+      <w:rPr>
+        <w:rFonts w:ascii="Symbol" w:hAnsi="Symbol" w:hint="default"/>
+      </w:rPr>
+    </w:lvl>
+    <w:lvl w:ilvl="1" w:tplc="10090003" w:tentative="1">
+      <w:start w:val="1"/>
+      <w:numFmt w:val="bullet"/>
+      <w:lvlText w:val="o"/>
+      <w:lvlJc w:val="left"/>
+      <w:pPr>
+        <w:ind w:left="2160" w:hanging="360"/>
+      </w:pPr>
+      <w:rPr>
+        <w:rFonts w:ascii="Courier New" w:hAnsi="Courier New" w:cs="Courier New" w:hint="default"/>
+      </w:rPr>
+    </w:lvl>
+    <w:lvl w:ilvl="2" w:tplc="10090005" w:tentative="1">
+      <w:start w:val="1"/>
+      <w:numFmt w:val="bullet"/>
+      <w:lvlText w:val=""/>
+      <w:lvlJc w:val="left"/>
+      <w:pPr>
+        <w:ind w:left="2880" w:hanging="360"/>
+      </w:pPr>
+      <w:rPr>
+        <w:rFonts w:ascii="Wingdings" w:hAnsi="Wingdings" w:hint="default"/>
+      </w:rPr>
+    </w:lvl>
+    <w:lvl w:ilvl="3" w:tplc="10090001" w:tentative="1">
+      <w:start w:val="1"/>
+      <w:numFmt w:val="bullet"/>
+      <w:lvlText w:val=""/>
+      <w:lvlJc w:val="left"/>
+      <w:pPr>
+        <w:ind w:left="3600" w:hanging="360"/>
+      </w:pPr>
+      <w:rPr>
+        <w:rFonts w:ascii="Symbol" w:hAnsi="Symbol" w:hint="default"/>
+      </w:rPr>
+    </w:lvl>
+    <w:lvl w:ilvl="4" w:tplc="10090003" w:tentative="1">
+      <w:start w:val="1"/>
+      <w:numFmt w:val="bullet"/>
+      <w:lvlText w:val="o"/>
+      <w:lvlJc w:val="left"/>
+      <w:pPr>
+        <w:ind w:left="4320" w:hanging="360"/>
+      </w:pPr>
+      <w:rPr>
+        <w:rFonts w:ascii="Courier New" w:hAnsi="Courier New" w:cs="Courier New" w:hint="default"/>
+      </w:rPr>
+    </w:lvl>
+    <w:lvl w:ilvl="5" w:tplc="10090005" w:tentative="1">
+      <w:start w:val="1"/>
+      <w:numFmt w:val="bullet"/>
+      <w:lvlText w:val=""/>
+      <w:lvlJc w:val="left"/>
+      <w:pPr>
+        <w:ind w:left="5040" w:hanging="360"/>
+      </w:pPr>
+      <w:rPr>
+        <w:rFonts w:ascii="Wingdings" w:hAnsi="Wingdings" w:hint="default"/>
+      </w:rPr>
+    </w:lvl>
+    <w:lvl w:ilvl="6" w:tplc="10090001" w:tentative="1">
+      <w:start w:val="1"/>
+      <w:numFmt w:val="bullet"/>
+      <w:lvlText w:val=""/>
+      <w:lvlJc w:val="left"/>
+      <w:pPr>
+        <w:ind w:left="5760" w:hanging="360"/>
+      </w:pPr>
+      <w:rPr>
+        <w:rFonts w:ascii="Symbol" w:hAnsi="Symbol" w:hint="default"/>
+      </w:rPr>
+    </w:lvl>
+    <w:lvl w:ilvl="7" w:tplc="10090003" w:tentative="1">
+      <w:start w:val="1"/>
+      <w:numFmt w:val="bullet"/>
+      <w:lvlText w:val="o"/>
+      <w:lvlJc w:val="left"/>
+      <w:pPr>
+        <w:ind w:left="6480" w:hanging="360"/>
+      </w:pPr>
+      <w:rPr>
+        <w:rFonts w:ascii="Courier New" w:hAnsi="Courier New" w:cs="Courier New" w:hint="default"/>
+      </w:rPr>
+    </w:lvl>
+    <w:lvl w:ilvl="8" w:tplc="10090005" w:tentative="1">
+      <w:start w:val="1"/>
+      <w:numFmt w:val="bullet"/>
+      <w:lvlText w:val=""/>
+      <w:lvlJc w:val="left"/>
+      <w:pPr>
+        <w:ind w:left="7200" w:hanging="360"/>
+      </w:pPr>
+      <w:rPr>
+        <w:rFonts w:ascii="Wingdings" w:hAnsi="Wingdings" w:hint="default"/>
+      </w:rPr>
+    </w:lvl>
+  </w:abstractNum>
+  <w:abstractNum w:abstractNumId="2" w15:restartNumberingAfterBreak="0">
     <w:nsid w:val="112905B3"/>
     <w:multiLevelType w:val="hybridMultilevel"/>
     <w:tmpl w:val="4A225ECC"/>
@@ -5282,7 +6917,120 @@
       </w:pPr>
     </w:lvl>
   </w:abstractNum>
-  <w:abstractNum w:abstractNumId="1" w15:restartNumberingAfterBreak="0">
+  <w:abstractNum w:abstractNumId="3" w15:restartNumberingAfterBreak="0">
+    <w:nsid w:val="4E512F5D"/>
+    <w:multiLevelType w:val="hybridMultilevel"/>
+    <w:tmpl w:val="76784A56"/>
+    <w:lvl w:ilvl="0" w:tplc="10090001">
+      <w:start w:val="1"/>
+      <w:numFmt w:val="bullet"/>
+      <w:lvlText w:val=""/>
+      <w:lvlJc w:val="left"/>
+      <w:pPr>
+        <w:ind w:left="1440" w:hanging="360"/>
+      </w:pPr>
+      <w:rPr>
+        <w:rFonts w:ascii="Symbol" w:hAnsi="Symbol" w:hint="default"/>
+      </w:rPr>
+    </w:lvl>
+    <w:lvl w:ilvl="1" w:tplc="10090003" w:tentative="1">
+      <w:start w:val="1"/>
+      <w:numFmt w:val="bullet"/>
+      <w:lvlText w:val="o"/>
+      <w:lvlJc w:val="left"/>
+      <w:pPr>
+        <w:ind w:left="2160" w:hanging="360"/>
+      </w:pPr>
+      <w:rPr>
+        <w:rFonts w:ascii="Courier New" w:hAnsi="Courier New" w:cs="Courier New" w:hint="default"/>
+      </w:rPr>
+    </w:lvl>
+    <w:lvl w:ilvl="2" w:tplc="10090005" w:tentative="1">
+      <w:start w:val="1"/>
+      <w:numFmt w:val="bullet"/>
+      <w:lvlText w:val=""/>
+      <w:lvlJc w:val="left"/>
+      <w:pPr>
+        <w:ind w:left="2880" w:hanging="360"/>
+      </w:pPr>
+      <w:rPr>
+        <w:rFonts w:ascii="Wingdings" w:hAnsi="Wingdings" w:hint="default"/>
+      </w:rPr>
+    </w:lvl>
+    <w:lvl w:ilvl="3" w:tplc="10090001" w:tentative="1">
+      <w:start w:val="1"/>
+      <w:numFmt w:val="bullet"/>
+      <w:lvlText w:val=""/>
+      <w:lvlJc w:val="left"/>
+      <w:pPr>
+        <w:ind w:left="3600" w:hanging="360"/>
+      </w:pPr>
+      <w:rPr>
+        <w:rFonts w:ascii="Symbol" w:hAnsi="Symbol" w:hint="default"/>
+      </w:rPr>
+    </w:lvl>
+    <w:lvl w:ilvl="4" w:tplc="10090003" w:tentative="1">
+      <w:start w:val="1"/>
+      <w:numFmt w:val="bullet"/>
+      <w:lvlText w:val="o"/>
+      <w:lvlJc w:val="left"/>
+      <w:pPr>
+        <w:ind w:left="4320" w:hanging="360"/>
+      </w:pPr>
+      <w:rPr>
+        <w:rFonts w:ascii="Courier New" w:hAnsi="Courier New" w:cs="Courier New" w:hint="default"/>
+      </w:rPr>
+    </w:lvl>
+    <w:lvl w:ilvl="5" w:tplc="10090005" w:tentative="1">
+      <w:start w:val="1"/>
+      <w:numFmt w:val="bullet"/>
+      <w:lvlText w:val=""/>
+      <w:lvlJc w:val="left"/>
+      <w:pPr>
+        <w:ind w:left="5040" w:hanging="360"/>
+      </w:pPr>
+      <w:rPr>
+        <w:rFonts w:ascii="Wingdings" w:hAnsi="Wingdings" w:hint="default"/>
+      </w:rPr>
+    </w:lvl>
+    <w:lvl w:ilvl="6" w:tplc="10090001" w:tentative="1">
+      <w:start w:val="1"/>
+      <w:numFmt w:val="bullet"/>
+      <w:lvlText w:val=""/>
+      <w:lvlJc w:val="left"/>
+      <w:pPr>
+        <w:ind w:left="5760" w:hanging="360"/>
+      </w:pPr>
+      <w:rPr>
+        <w:rFonts w:ascii="Symbol" w:hAnsi="Symbol" w:hint="default"/>
+      </w:rPr>
+    </w:lvl>
+    <w:lvl w:ilvl="7" w:tplc="10090003" w:tentative="1">
+      <w:start w:val="1"/>
+      <w:numFmt w:val="bullet"/>
+      <w:lvlText w:val="o"/>
+      <w:lvlJc w:val="left"/>
+      <w:pPr>
+        <w:ind w:left="6480" w:hanging="360"/>
+      </w:pPr>
+      <w:rPr>
+        <w:rFonts w:ascii="Courier New" w:hAnsi="Courier New" w:cs="Courier New" w:hint="default"/>
+      </w:rPr>
+    </w:lvl>
+    <w:lvl w:ilvl="8" w:tplc="10090005" w:tentative="1">
+      <w:start w:val="1"/>
+      <w:numFmt w:val="bullet"/>
+      <w:lvlText w:val=""/>
+      <w:lvlJc w:val="left"/>
+      <w:pPr>
+        <w:ind w:left="7200" w:hanging="360"/>
+      </w:pPr>
+      <w:rPr>
+        <w:rFonts w:ascii="Wingdings" w:hAnsi="Wingdings" w:hint="default"/>
+      </w:rPr>
+    </w:lvl>
+  </w:abstractNum>
+  <w:abstractNum w:abstractNumId="4" w15:restartNumberingAfterBreak="0">
     <w:nsid w:val="5AB102E3"/>
     <w:multiLevelType w:val="hybridMultilevel"/>
     <w:tmpl w:val="CADE3000"/>
@@ -5368,7 +7116,7 @@
       </w:pPr>
     </w:lvl>
   </w:abstractNum>
-  <w:abstractNum w:abstractNumId="2" w15:restartNumberingAfterBreak="0">
+  <w:abstractNum w:abstractNumId="5" w15:restartNumberingAfterBreak="0">
     <w:nsid w:val="69010886"/>
     <w:multiLevelType w:val="hybridMultilevel"/>
     <w:tmpl w:val="8C761FAA"/>
@@ -5454,7 +7202,7 @@
       </w:pPr>
     </w:lvl>
   </w:abstractNum>
-  <w:abstractNum w:abstractNumId="3" w15:restartNumberingAfterBreak="0">
+  <w:abstractNum w:abstractNumId="6" w15:restartNumberingAfterBreak="0">
     <w:nsid w:val="6C2054B5"/>
     <w:multiLevelType w:val="hybridMultilevel"/>
     <w:tmpl w:val="CADE3000"/>
@@ -5541,16 +7289,25 @@
     </w:lvl>
   </w:abstractNum>
   <w:num w:numId="1">
+    <w:abstractNumId w:val="4"/>
+  </w:num>
+  <w:num w:numId="2">
+    <w:abstractNumId w:val="6"/>
+  </w:num>
+  <w:num w:numId="3">
+    <w:abstractNumId w:val="5"/>
+  </w:num>
+  <w:num w:numId="4">
+    <w:abstractNumId w:val="2"/>
+  </w:num>
+  <w:num w:numId="5">
+    <w:abstractNumId w:val="0"/>
+  </w:num>
+  <w:num w:numId="6">
     <w:abstractNumId w:val="1"/>
   </w:num>
-  <w:num w:numId="2">
+  <w:num w:numId="7">
     <w:abstractNumId w:val="3"/>
-  </w:num>
-  <w:num w:numId="3">
-    <w:abstractNumId w:val="2"/>
-  </w:num>
-  <w:num w:numId="4">
-    <w:abstractNumId w:val="0"/>
   </w:num>
 </w:numbering>
 </file>

</xml_diff>